<commit_message>
added nama toko field to the word and pdf
</commit_message>
<xml_diff>
--- a/public/assets/documents/template-laporan-pengeluaran.docx
+++ b/public/assets/documents/template-laporan-pengeluaran.docx
@@ -1,6 +1,6 @@
 
 <file path=word/document.xml><?xml version="1.0" encoding="utf-8"?>
-<w:document xmlns:wpc="http://schemas.microsoft.com/office/word/2010/wordprocessingCanvas" xmlns:cx="http://schemas.microsoft.com/office/drawing/2014/chartex" xmlns:cx1="http://schemas.microsoft.com/office/drawing/2015/9/8/chartex" xmlns:cx2="http://schemas.microsoft.com/office/drawing/2015/10/21/chartex" xmlns:cx3="http://schemas.microsoft.com/office/drawing/2016/5/9/chartex" xmlns:cx4="http://schemas.microsoft.com/office/drawing/2016/5/10/chartex" xmlns:cx5="http://schemas.microsoft.com/office/drawing/2016/5/11/chartex" xmlns:cx6="http://schemas.microsoft.com/office/drawing/2016/5/12/chartex" xmlns:cx7="http://schemas.microsoft.com/office/drawing/2016/5/13/chartex" xmlns:cx8="http://schemas.microsoft.com/office/drawing/2016/5/14/chartex" xmlns:mc="http://schemas.openxmlformats.org/markup-compatibility/2006" xmlns:aink="http://schemas.microsoft.com/office/drawing/2016/ink" xmlns:am3d="http://schemas.microsoft.com/office/drawing/2017/model3d" xmlns:o="urn:schemas-microsoft-com:office:office" xmlns:oel="http://schemas.microsoft.com/office/2019/extlst" xmlns:r="http://schemas.openxmlformats.org/officeDocument/2006/relationships" xmlns:m="http://schemas.openxmlformats.org/officeDocument/2006/math" xmlns:v="urn:schemas-microsoft-com:vml" xmlns:wp14="http://schemas.microsoft.com/office/word/2010/wordprocessingDrawing" xmlns:wp="http://schemas.openxmlformats.org/drawingml/2006/wordprocessingDrawing" xmlns:w10="urn:schemas-microsoft-com:office:word" xmlns:w="http://schemas.openxmlformats.org/wordprocessingml/2006/main" xmlns:w14="http://schemas.microsoft.com/office/word/2010/wordml" xmlns:w15="http://schemas.microsoft.com/office/word/2012/wordml" xmlns:w16cex="http://schemas.microsoft.com/office/word/2018/wordml/cex" xmlns:w16cid="http://schemas.microsoft.com/office/word/2016/wordml/cid" xmlns:w16="http://schemas.microsoft.com/office/word/2018/wordml" xmlns:w16du="http://schemas.microsoft.com/office/word/2023/wordml/word16du" xmlns:w16sdtdh="http://schemas.microsoft.com/office/word/2020/wordml/sdtdatahash" xmlns:w16se="http://schemas.microsoft.com/office/word/2015/wordml/symex" xmlns:wpg="http://schemas.microsoft.com/office/word/2010/wordprocessingGroup" xmlns:wpi="http://schemas.microsoft.com/office/word/2010/wordprocessingInk" xmlns:wne="http://schemas.microsoft.com/office/word/2006/wordml" xmlns:wps="http://schemas.microsoft.com/office/word/2010/wordprocessingShape" mc:Ignorable="w14 w15 w16se w16cid w16 w16cex w16sdtdh w16du wp14">
+<w:document xmlns:wpc="http://schemas.microsoft.com/office/word/2010/wordprocessingCanvas" xmlns:cx="http://schemas.microsoft.com/office/drawing/2014/chartex" xmlns:cx1="http://schemas.microsoft.com/office/drawing/2015/9/8/chartex" xmlns:cx2="http://schemas.microsoft.com/office/drawing/2015/10/21/chartex" xmlns:cx3="http://schemas.microsoft.com/office/drawing/2016/5/9/chartex" xmlns:cx4="http://schemas.microsoft.com/office/drawing/2016/5/10/chartex" xmlns:cx5="http://schemas.microsoft.com/office/drawing/2016/5/11/chartex" xmlns:cx6="http://schemas.microsoft.com/office/drawing/2016/5/12/chartex" xmlns:cx7="http://schemas.microsoft.com/office/drawing/2016/5/13/chartex" xmlns:cx8="http://schemas.microsoft.com/office/drawing/2016/5/14/chartex" xmlns:mc="http://schemas.openxmlformats.org/markup-compatibility/2006" xmlns:aink="http://schemas.microsoft.com/office/drawing/2016/ink" xmlns:am3d="http://schemas.microsoft.com/office/drawing/2017/model3d" xmlns:o="urn:schemas-microsoft-com:office:office" xmlns:oel="http://schemas.microsoft.com/office/2019/extlst" xmlns:r="http://schemas.openxmlformats.org/officeDocument/2006/relationships" xmlns:m="http://schemas.openxmlformats.org/officeDocument/2006/math" xmlns:v="urn:schemas-microsoft-com:vml" xmlns:wp14="http://schemas.microsoft.com/office/word/2010/wordprocessingDrawing" xmlns:wp="http://schemas.openxmlformats.org/drawingml/2006/wordprocessingDrawing" xmlns:w10="urn:schemas-microsoft-com:office:word" xmlns:w="http://schemas.openxmlformats.org/wordprocessingml/2006/main" xmlns:w14="http://schemas.microsoft.com/office/word/2010/wordml" xmlns:w15="http://schemas.microsoft.com/office/word/2012/wordml" xmlns:w16cex="http://schemas.microsoft.com/office/word/2018/wordml/cex" xmlns:w16cid="http://schemas.microsoft.com/office/word/2016/wordml/cid" xmlns:w16="http://schemas.microsoft.com/office/word/2018/wordml" xmlns:w16du="http://schemas.microsoft.com/office/word/2023/wordml/word16du" xmlns:w16sdtdh="http://schemas.microsoft.com/office/word/2020/wordml/sdtdatahash" xmlns:w16sdtfl="http://schemas.microsoft.com/office/word/2024/wordml/sdtformatlock" xmlns:w16se="http://schemas.microsoft.com/office/word/2015/wordml/symex" xmlns:wpg="http://schemas.microsoft.com/office/word/2010/wordprocessingGroup" xmlns:wpi="http://schemas.microsoft.com/office/word/2010/wordprocessingInk" xmlns:wne="http://schemas.microsoft.com/office/word/2006/wordml" xmlns:wps="http://schemas.microsoft.com/office/word/2010/wordprocessingShape" mc:Ignorable="w14 w15 w16se w16cid w16 w16cex w16sdtdh w16sdtfl w16du wp14">
   <w:body>
     <w:p>
       <w:pPr>
@@ -107,15 +107,7 @@
         <w:t>$</w:t>
       </w:r>
       <w:r>
-        <w:t>{</w:t>
-      </w:r>
-      <w:proofErr w:type="spellStart"/>
-      <w:r>
-        <w:t>title</w:t>
-      </w:r>
-      <w:proofErr w:type="spellEnd"/>
-      <w:r>
-        <w:t>}</w:t>
+        <w:t>{title}</w:t>
       </w:r>
     </w:p>
     <w:p>
@@ -152,7 +144,7 @@
     </w:p>
     <w:tbl>
       <w:tblPr>
-        <w:tblW w:w="0" w:type="auto"/>
+        <w:tblW w:w="11406" w:type="dxa"/>
         <w:tblInd w:w="255" w:type="dxa"/>
         <w:tblBorders>
           <w:top w:val="single" w:sz="6" w:space="0" w:color="000000"/>
@@ -173,7 +165,8 @@
         <w:gridCol w:w="519"/>
         <w:gridCol w:w="810"/>
         <w:gridCol w:w="880"/>
-        <w:gridCol w:w="4631"/>
+        <w:gridCol w:w="1372"/>
+        <w:gridCol w:w="3260"/>
         <w:gridCol w:w="1346"/>
         <w:gridCol w:w="1126"/>
         <w:gridCol w:w="950"/>
@@ -201,7 +194,6 @@
                 <w:sz w:val="21"/>
               </w:rPr>
             </w:pPr>
-            <w:proofErr w:type="spellStart"/>
             <w:r>
               <w:rPr>
                 <w:b/>
@@ -210,7 +202,6 @@
               </w:rPr>
               <w:t>No</w:t>
             </w:r>
-            <w:proofErr w:type="spellEnd"/>
           </w:p>
         </w:tc>
         <w:tc>
@@ -233,7 +224,6 @@
                 <w:sz w:val="21"/>
               </w:rPr>
             </w:pPr>
-            <w:proofErr w:type="spellStart"/>
             <w:r>
               <w:rPr>
                 <w:b/>
@@ -242,7 +232,6 @@
               </w:rPr>
               <w:t>Tgl</w:t>
             </w:r>
-            <w:proofErr w:type="spellEnd"/>
           </w:p>
         </w:tc>
         <w:tc>
@@ -265,7 +254,6 @@
                 <w:sz w:val="21"/>
               </w:rPr>
             </w:pPr>
-            <w:proofErr w:type="spellStart"/>
             <w:r>
               <w:rPr>
                 <w:b/>
@@ -274,12 +262,11 @@
               </w:rPr>
               <w:t>Nopol</w:t>
             </w:r>
-            <w:proofErr w:type="spellEnd"/>
-          </w:p>
-        </w:tc>
-        <w:tc>
-          <w:tcPr>
-            <w:tcW w:w="4631" w:type="dxa"/>
+          </w:p>
+        </w:tc>
+        <w:tc>
+          <w:tcPr>
+            <w:tcW w:w="1372" w:type="dxa"/>
             <w:tcBorders>
               <w:left w:val="single" w:sz="6" w:space="0" w:color="2B2B2B"/>
               <w:bottom w:val="single" w:sz="6" w:space="0" w:color="2B2B2B"/>
@@ -291,8 +278,35 @@
             <w:pPr>
               <w:pStyle w:val="TableParagraph"/>
               <w:spacing w:before="24" w:line="240" w:lineRule="auto"/>
-              <w:ind w:left="1548"/>
-              <w:jc w:val="left"/>
+              <w:rPr>
+                <w:b/>
+                <w:sz w:val="21"/>
+              </w:rPr>
+            </w:pPr>
+            <w:r>
+              <w:rPr>
+                <w:b/>
+                <w:sz w:val="21"/>
+              </w:rPr>
+              <w:t>Nama Toko</w:t>
+            </w:r>
+          </w:p>
+        </w:tc>
+        <w:tc>
+          <w:tcPr>
+            <w:tcW w:w="3260" w:type="dxa"/>
+            <w:tcBorders>
+              <w:left w:val="single" w:sz="6" w:space="0" w:color="2B2B2B"/>
+              <w:bottom w:val="single" w:sz="6" w:space="0" w:color="2B2B2B"/>
+              <w:right w:val="single" w:sz="6" w:space="0" w:color="2B2B2B"/>
+            </w:tcBorders>
+            <w:shd w:val="clear" w:color="auto" w:fill="96BDFB"/>
+          </w:tcPr>
+          <w:p>
+            <w:pPr>
+              <w:pStyle w:val="TableParagraph"/>
+              <w:spacing w:before="24" w:line="240" w:lineRule="auto"/>
+              <w:ind w:left="-2"/>
               <w:rPr>
                 <w:b/>
                 <w:sz w:val="21"/>
@@ -464,7 +478,6 @@
                 <w:sz w:val="21"/>
               </w:rPr>
             </w:pPr>
-            <w:proofErr w:type="spellStart"/>
             <w:r>
               <w:rPr>
                 <w:b/>
@@ -473,7 +486,6 @@
               </w:rPr>
               <w:t>Subtotal</w:t>
             </w:r>
-            <w:proofErr w:type="spellEnd"/>
           </w:p>
         </w:tc>
       </w:tr>
@@ -502,30 +514,7 @@
                 <w:spacing w:val="-10"/>
                 <w:sz w:val="17"/>
               </w:rPr>
-              <w:t>$</w:t>
-            </w:r>
-            <w:r>
-              <w:rPr>
-                <w:spacing w:val="-10"/>
-                <w:sz w:val="17"/>
-              </w:rPr>
-              <w:t>{</w:t>
-            </w:r>
-            <w:proofErr w:type="spellStart"/>
-            <w:r>
-              <w:rPr>
-                <w:spacing w:val="-10"/>
-                <w:sz w:val="17"/>
-              </w:rPr>
-              <w:t>no</w:t>
-            </w:r>
-            <w:proofErr w:type="spellEnd"/>
-            <w:r>
-              <w:rPr>
-                <w:spacing w:val="-10"/>
-                <w:sz w:val="17"/>
-              </w:rPr>
-              <w:t>}</w:t>
+              <w:t>${no}</w:t>
             </w:r>
           </w:p>
         </w:tc>
@@ -552,14 +541,7 @@
                 <w:spacing w:val="-2"/>
                 <w:sz w:val="17"/>
               </w:rPr>
-              <w:t>$</w:t>
-            </w:r>
-            <w:r>
-              <w:rPr>
-                <w:spacing w:val="-2"/>
-                <w:sz w:val="17"/>
-              </w:rPr>
-              <w:t>{tanggal}</w:t>
+              <w:t>${tanggal}</w:t>
             </w:r>
           </w:p>
         </w:tc>
@@ -585,33 +567,13 @@
               <w:rPr>
                 <w:sz w:val="17"/>
               </w:rPr>
-              <w:t>$</w:t>
-            </w:r>
-            <w:r>
-              <w:rPr>
-                <w:sz w:val="17"/>
-              </w:rPr>
-              <w:t>{</w:t>
-            </w:r>
-            <w:proofErr w:type="spellStart"/>
-            <w:r>
-              <w:rPr>
-                <w:sz w:val="17"/>
-              </w:rPr>
-              <w:t>nopol</w:t>
-            </w:r>
-            <w:proofErr w:type="spellEnd"/>
-            <w:r>
-              <w:rPr>
-                <w:sz w:val="17"/>
-              </w:rPr>
-              <w:t>}</w:t>
-            </w:r>
-          </w:p>
-        </w:tc>
-        <w:tc>
-          <w:tcPr>
-            <w:tcW w:w="4631" w:type="dxa"/>
+              <w:t>${nopol}</w:t>
+            </w:r>
+          </w:p>
+        </w:tc>
+        <w:tc>
+          <w:tcPr>
+            <w:tcW w:w="1372" w:type="dxa"/>
             <w:tcBorders>
               <w:top w:val="single" w:sz="6" w:space="0" w:color="2B2B2B"/>
               <w:left w:val="single" w:sz="6" w:space="0" w:color="2B2B2B"/>
@@ -632,47 +594,13 @@
               <w:rPr>
                 <w:sz w:val="17"/>
               </w:rPr>
-              <w:t>$</w:t>
-            </w:r>
-            <w:r>
-              <w:rPr>
-                <w:sz w:val="17"/>
-              </w:rPr>
-              <w:t>{</w:t>
-            </w:r>
-            <w:proofErr w:type="spellStart"/>
-            <w:r>
-              <w:rPr>
-                <w:sz w:val="17"/>
-              </w:rPr>
-              <w:t>nama_barang</w:t>
-            </w:r>
-            <w:proofErr w:type="spellEnd"/>
-            <w:r>
-              <w:rPr>
-                <w:sz w:val="17"/>
-              </w:rPr>
-              <w:t>} / ${</w:t>
-            </w:r>
-            <w:proofErr w:type="spellStart"/>
-            <w:r>
-              <w:rPr>
-                <w:sz w:val="17"/>
-              </w:rPr>
-              <w:t>nomor_nota</w:t>
-            </w:r>
-            <w:proofErr w:type="spellEnd"/>
-            <w:r>
-              <w:rPr>
-                <w:sz w:val="17"/>
-              </w:rPr>
-              <w:t>}</w:t>
-            </w:r>
-          </w:p>
-        </w:tc>
-        <w:tc>
-          <w:tcPr>
-            <w:tcW w:w="1346" w:type="dxa"/>
+              <w:t>${nama_toko}</w:t>
+            </w:r>
+          </w:p>
+        </w:tc>
+        <w:tc>
+          <w:tcPr>
+            <w:tcW w:w="3260" w:type="dxa"/>
             <w:tcBorders>
               <w:top w:val="single" w:sz="6" w:space="0" w:color="2B2B2B"/>
               <w:left w:val="single" w:sz="6" w:space="0" w:color="2B2B2B"/>
@@ -683,30 +611,23 @@
           <w:p>
             <w:pPr>
               <w:pStyle w:val="TableParagraph"/>
-              <w:ind w:left="18"/>
-              <w:rPr>
-                <w:sz w:val="17"/>
-              </w:rPr>
-            </w:pPr>
-            <w:r>
-              <w:rPr>
-                <w:spacing w:val="-10"/>
-                <w:sz w:val="17"/>
-              </w:rPr>
-              <w:t>$</w:t>
-            </w:r>
-            <w:r>
-              <w:rPr>
-                <w:spacing w:val="-10"/>
-                <w:sz w:val="17"/>
-              </w:rPr>
-              <w:t>{keterangan}</w:t>
-            </w:r>
-          </w:p>
-        </w:tc>
-        <w:tc>
-          <w:tcPr>
-            <w:tcW w:w="1126" w:type="dxa"/>
+              <w:ind w:left="23"/>
+              <w:jc w:val="left"/>
+              <w:rPr>
+                <w:sz w:val="17"/>
+              </w:rPr>
+            </w:pPr>
+            <w:r>
+              <w:rPr>
+                <w:sz w:val="17"/>
+              </w:rPr>
+              <w:t>${nama_barang} / ${nomor_nota}</w:t>
+            </w:r>
+          </w:p>
+        </w:tc>
+        <w:tc>
+          <w:tcPr>
+            <w:tcW w:w="1346" w:type="dxa"/>
             <w:tcBorders>
               <w:top w:val="single" w:sz="6" w:space="0" w:color="2B2B2B"/>
               <w:left w:val="single" w:sz="6" w:space="0" w:color="2B2B2B"/>
@@ -717,6 +638,33 @@
           <w:p>
             <w:pPr>
               <w:pStyle w:val="TableParagraph"/>
+              <w:ind w:left="18"/>
+              <w:rPr>
+                <w:sz w:val="17"/>
+              </w:rPr>
+            </w:pPr>
+            <w:r>
+              <w:rPr>
+                <w:spacing w:val="-10"/>
+                <w:sz w:val="17"/>
+              </w:rPr>
+              <w:t>${keterangan}</w:t>
+            </w:r>
+          </w:p>
+        </w:tc>
+        <w:tc>
+          <w:tcPr>
+            <w:tcW w:w="1126" w:type="dxa"/>
+            <w:tcBorders>
+              <w:top w:val="single" w:sz="6" w:space="0" w:color="2B2B2B"/>
+              <w:left w:val="single" w:sz="6" w:space="0" w:color="2B2B2B"/>
+              <w:bottom w:val="single" w:sz="6" w:space="0" w:color="2B2B2B"/>
+              <w:right w:val="single" w:sz="6" w:space="0" w:color="2B2B2B"/>
+            </w:tcBorders>
+          </w:tcPr>
+          <w:p>
+            <w:pPr>
+              <w:pStyle w:val="TableParagraph"/>
               <w:ind w:left="24"/>
               <w:jc w:val="left"/>
               <w:rPr>
@@ -727,13 +675,7 @@
               <w:rPr>
                 <w:sz w:val="17"/>
               </w:rPr>
-              <w:t>$</w:t>
-            </w:r>
-            <w:r>
-              <w:rPr>
-                <w:sz w:val="17"/>
-              </w:rPr>
-              <w:t>{harga}</w:t>
+              <w:t>${harga}</w:t>
             </w:r>
           </w:p>
         </w:tc>
@@ -760,14 +702,7 @@
                 <w:spacing w:val="-10"/>
                 <w:sz w:val="17"/>
               </w:rPr>
-              <w:t>$</w:t>
-            </w:r>
-            <w:r>
-              <w:rPr>
-                <w:spacing w:val="-10"/>
-                <w:sz w:val="17"/>
-              </w:rPr>
-              <w:t>{jumlah}</w:t>
+              <w:t>${jumlah}</w:t>
             </w:r>
           </w:p>
         </w:tc>
@@ -793,27 +728,7 @@
               <w:rPr>
                 <w:sz w:val="17"/>
               </w:rPr>
-              <w:t>$</w:t>
-            </w:r>
-            <w:r>
-              <w:rPr>
-                <w:sz w:val="17"/>
-              </w:rPr>
-              <w:t>{</w:t>
-            </w:r>
-            <w:proofErr w:type="spellStart"/>
-            <w:r>
-              <w:rPr>
-                <w:sz w:val="17"/>
-              </w:rPr>
-              <w:t>subtotal</w:t>
-            </w:r>
-            <w:proofErr w:type="spellEnd"/>
-            <w:r>
-              <w:rPr>
-                <w:sz w:val="17"/>
-              </w:rPr>
-              <w:t>}</w:t>
+              <w:t>${subtotal}</w:t>
             </w:r>
           </w:p>
         </w:tc>
@@ -831,7 +746,7 @@
 </file>
 
 <file path=word/styles.xml><?xml version="1.0" encoding="utf-8"?>
-<w:styles xmlns:mc="http://schemas.openxmlformats.org/markup-compatibility/2006" xmlns:r="http://schemas.openxmlformats.org/officeDocument/2006/relationships" xmlns:w="http://schemas.openxmlformats.org/wordprocessingml/2006/main" xmlns:w14="http://schemas.microsoft.com/office/word/2010/wordml" xmlns:w15="http://schemas.microsoft.com/office/word/2012/wordml" xmlns:w16cex="http://schemas.microsoft.com/office/word/2018/wordml/cex" xmlns:w16cid="http://schemas.microsoft.com/office/word/2016/wordml/cid" xmlns:w16="http://schemas.microsoft.com/office/word/2018/wordml" xmlns:w16du="http://schemas.microsoft.com/office/word/2023/wordml/word16du" xmlns:w16sdtdh="http://schemas.microsoft.com/office/word/2020/wordml/sdtdatahash" xmlns:w16se="http://schemas.microsoft.com/office/word/2015/wordml/symex" mc:Ignorable="w14 w15 w16se w16cid w16 w16cex w16sdtdh w16du">
+<w:styles xmlns:mc="http://schemas.openxmlformats.org/markup-compatibility/2006" xmlns:r="http://schemas.openxmlformats.org/officeDocument/2006/relationships" xmlns:w="http://schemas.openxmlformats.org/wordprocessingml/2006/main" xmlns:w14="http://schemas.microsoft.com/office/word/2010/wordml" xmlns:w15="http://schemas.microsoft.com/office/word/2012/wordml" xmlns:w16cex="http://schemas.microsoft.com/office/word/2018/wordml/cex" xmlns:w16cid="http://schemas.microsoft.com/office/word/2016/wordml/cid" xmlns:w16="http://schemas.microsoft.com/office/word/2018/wordml" xmlns:w16du="http://schemas.microsoft.com/office/word/2023/wordml/word16du" xmlns:w16sdtdh="http://schemas.microsoft.com/office/word/2020/wordml/sdtdatahash" xmlns:w16sdtfl="http://schemas.microsoft.com/office/word/2024/wordml/sdtformatlock" xmlns:w16se="http://schemas.microsoft.com/office/word/2015/wordml/symex" mc:Ignorable="w14 w15 w16se w16cid w16 w16cex w16sdtdh w16sdtfl w16du">
   <w:docDefaults>
     <w:rPrDefault>
       <w:rPr>

</xml_diff>